<commit_message>
quickstart in netbeans article add
</commit_message>
<xml_diff>
--- a/articles/About.docx
+++ b/articles/About.docx
@@ -12,7 +12,21 @@
         <w:rPr>
           <w:lang w:val="en-US"/>
         </w:rPr>
-        <w:t xml:space="preserve">The goal of the project is very simple: education. </w:t>
+        <w:t xml:space="preserve">Hello </w:t>
+      </w:r>
+      <w:proofErr w:type="spellStart"/>
+      <w:r>
+        <w:rPr>
+          <w:lang w:val="en-US"/>
+        </w:rPr>
+        <w:t>eveyone</w:t>
+      </w:r>
+      <w:proofErr w:type="spellEnd"/>
+      <w:r>
+        <w:rPr>
+          <w:lang w:val="en-US"/>
+        </w:rPr>
+        <w:t>!</w:t>
       </w:r>
     </w:p>
     <w:p>
@@ -25,19 +39,42 @@
         <w:rPr>
           <w:lang w:val="en-US"/>
         </w:rPr>
-        <w:t>Learning by concrete example</w:t>
-      </w:r>
-      <w:r>
-        <w:rPr>
-          <w:lang w:val="en-US"/>
-        </w:rPr>
-        <w:t xml:space="preserve"> is easier, more natural and Smart House concept is very suitable for this. Furthermore, it involves a lot of technologies and knowledge that make studying much more interesting.</w:t>
-      </w:r>
-      <w:r>
-        <w:rPr>
-          <w:lang w:val="en-US"/>
-        </w:rPr>
-        <w:t xml:space="preserve"> Programming, electronics and even physics… it’s all inclusive. </w:t>
+        <w:t xml:space="preserve">My name is Mikhail and </w:t>
+      </w:r>
+      <w:proofErr w:type="spellStart"/>
+      <w:r>
+        <w:rPr>
+          <w:lang w:val="en-US"/>
+        </w:rPr>
+        <w:t>i'm</w:t>
+      </w:r>
+      <w:proofErr w:type="spellEnd"/>
+      <w:r>
+        <w:rPr>
+          <w:lang w:val="en-US"/>
+        </w:rPr>
+        <w:t xml:space="preserve"> a beginner software developer highly interested in electronics and "Smart House" concept.</w:t>
+      </w:r>
+      <w:r>
+        <w:rPr>
+          <w:lang w:val="en-US"/>
+        </w:rPr>
+        <w:br/>
+        <w:t xml:space="preserve">In this blog </w:t>
+      </w:r>
+      <w:proofErr w:type="spellStart"/>
+      <w:r>
+        <w:rPr>
+          <w:lang w:val="en-US"/>
+        </w:rPr>
+        <w:t>i'll</w:t>
+      </w:r>
+      <w:proofErr w:type="spellEnd"/>
+      <w:r>
+        <w:rPr>
+          <w:lang w:val="en-US"/>
+        </w:rPr>
+        <w:t xml:space="preserve"> try to describe my spare time projects, DIY devices and experience of smart house development.</w:t>
       </w:r>
     </w:p>
     <w:p>
@@ -50,19 +87,22 @@
         <w:rPr>
           <w:lang w:val="en-US"/>
         </w:rPr>
-        <w:t xml:space="preserve">For example, I’m not an expert on any of these fields, but I have </w:t>
-      </w:r>
-      <w:r>
-        <w:rPr>
-          <w:lang w:val="en-US"/>
-        </w:rPr>
-        <w:t xml:space="preserve">a great passion of studying, </w:t>
-      </w:r>
-      <w:r>
-        <w:rPr>
-          <w:lang w:val="en-US"/>
-        </w:rPr>
-        <w:t>just enjoy the process and I also would be very grateful if someone could participate or give some advice about this stuff.</w:t>
+        <w:br/>
+        <w:t>The goal of the blog is very simple: education.</w:t>
+      </w:r>
+      <w:r>
+        <w:rPr>
+          <w:lang w:val="en-US"/>
+        </w:rPr>
+        <w:br/>
+        <w:t>Learning by concrete example is easier, more natural and Smart House concept is very suitable for this. Furthermore, it involves a lot of technologies and knowledge that make studying much more interesting. Programming, electronics and even physics… it’s all inclusive.</w:t>
+      </w:r>
+      <w:r>
+        <w:rPr>
+          <w:lang w:val="en-US"/>
+        </w:rPr>
+        <w:br/>
+        <w:t>For example, I’m not an expert on any of these fields, but I have a great passion of studying, just enjoy the process and I also would be very grateful if someone could participate or give some advice about this stuff.</w:t>
       </w:r>
     </w:p>
     <w:p>
@@ -75,38 +115,15 @@
         <w:rPr>
           <w:lang w:val="en-US"/>
         </w:rPr>
-        <w:t xml:space="preserve">Hope </w:t>
-      </w:r>
-      <w:r>
-        <w:rPr>
-          <w:lang w:val="en-US"/>
-        </w:rPr>
-        <w:t>it wi</w:t>
-      </w:r>
-      <w:r>
-        <w:rPr>
-          <w:lang w:val="en-US"/>
-        </w:rPr>
-        <w:t xml:space="preserve">ll </w:t>
-      </w:r>
-      <w:r>
-        <w:rPr>
-          <w:lang w:val="en-US"/>
-        </w:rPr>
-        <w:t>be fun</w:t>
-      </w:r>
-      <w:r>
-        <w:rPr>
-          <w:lang w:val="en-US"/>
-        </w:rPr>
-        <w:t xml:space="preserve"> </w:t>
-      </w:r>
-      <w:r>
-        <w:rPr>
-          <w:lang w:val="en-US"/>
-        </w:rPr>
-        <w:sym w:font="Wingdings" w:char="F04A"/>
-      </w:r>
+        <w:t>Hope it will be fun!</w:t>
+      </w:r>
+    </w:p>
+    <w:p>
+      <w:pPr>
+        <w:rPr>
+          <w:lang w:val="en-US"/>
+        </w:rPr>
+      </w:pPr>
     </w:p>
     <w:sectPr>
       <w:pgSz w:w="11906" w:h="16838"/>
@@ -307,6 +324,23 @@
     <w:semiHidden/>
     <w:unhideWhenUsed/>
   </w:style>
+  <w:style w:type="paragraph" w:styleId="a3">
+    <w:name w:val="Normal (Web)"/>
+    <w:basedOn w:val="a"/>
+    <w:uiPriority w:val="99"/>
+    <w:semiHidden/>
+    <w:unhideWhenUsed/>
+    <w:rsid w:val="002D16A0"/>
+    <w:pPr>
+      <w:spacing w:before="100" w:beforeAutospacing="1" w:after="100" w:afterAutospacing="1" w:line="240" w:lineRule="auto"/>
+    </w:pPr>
+    <w:rPr>
+      <w:rFonts w:ascii="Times New Roman" w:eastAsia="Times New Roman" w:hAnsi="Times New Roman" w:cs="Times New Roman"/>
+      <w:sz w:val="24"/>
+      <w:szCs w:val="24"/>
+      <w:lang w:eastAsia="ru-RU"/>
+    </w:rPr>
+  </w:style>
 </w:styles>
 </file>
 

</xml_diff>